<commit_message>
added new plots for multiple variables
</commit_message>
<xml_diff>
--- a/USA/state/write_ups/02_monthly_temperature_paper/words/01_journal/10_entire/mortality effects of climate change in the united states 20171026.docx
+++ b/USA/state/write_ups/02_monthly_temperature_paper/words/01_journal/10_entire/mortality effects of climate change in the united states 20171026.docx
@@ -65,6 +65,8 @@
         </w:rPr>
         <w:t xml:space="preserve">temperature </w:t>
       </w:r>
+      <w:bookmarkStart w:id="0" w:name="_GoBack"/>
+      <w:bookmarkEnd w:id="0"/>
       <w:r>
         <w:rPr>
           <w:rFonts w:ascii="Times New Roman" w:hAnsi="Times New Roman"/>
@@ -294,29 +296,7 @@
           <w:szCs w:val="24"/>
           <w:lang w:val="it-IT"/>
         </w:rPr>
-        <w:t xml:space="preserve">, </w:t>
-      </w:r>
-      <w:proofErr w:type="spellStart"/>
-      <w:r>
-        <w:rPr>
-          <w:rFonts w:ascii="Times New Roman" w:hAnsi="Times New Roman"/>
-          <w:color w:val="000000" w:themeColor="text1"/>
-          <w:sz w:val="24"/>
-          <w:szCs w:val="24"/>
-          <w:lang w:val="it-IT"/>
-        </w:rPr>
-        <w:t>Majid</w:t>
-      </w:r>
-      <w:proofErr w:type="spellEnd"/>
-      <w:r>
-        <w:rPr>
-          <w:rFonts w:ascii="Times New Roman" w:hAnsi="Times New Roman"/>
-          <w:color w:val="000000" w:themeColor="text1"/>
-          <w:sz w:val="24"/>
-          <w:szCs w:val="24"/>
-          <w:lang w:val="it-IT"/>
-        </w:rPr>
-        <w:t xml:space="preserve"> Ezzati</w:t>
+        <w:t>, Majid Ezzati</w:t>
       </w:r>
       <w:r>
         <w:rPr>
@@ -3343,7 +3323,7 @@
           <w:szCs w:val="24"/>
         </w:rPr>
       </w:pPr>
-      <w:bookmarkStart w:id="0" w:name="_Ref495586093"/>
+      <w:bookmarkStart w:id="1" w:name="_Ref495586093"/>
       <w:r>
         <w:rPr>
           <w:rFonts w:ascii="Times New Roman" w:hAnsi="Times New Roman"/>
@@ -3436,7 +3416,7 @@
         </w:rPr>
         <w:fldChar w:fldCharType="end"/>
       </w:r>
-      <w:bookmarkEnd w:id="0"/>
+      <w:bookmarkEnd w:id="1"/>
       <w:r>
         <w:rPr>
           <w:rFonts w:ascii="Times New Roman" w:hAnsi="Times New Roman"/>
@@ -11014,8 +10994,6 @@
         </w:rPr>
         <w:fldChar w:fldCharType="end"/>
       </w:r>
-      <w:bookmarkStart w:id="1" w:name="_GoBack"/>
-      <w:bookmarkEnd w:id="1"/>
       <w:r>
         <w:rPr>
           <w:rFonts w:ascii="Times New Roman" w:hAnsi="Times New Roman"/>
@@ -14282,7 +14260,7 @@
         <w:rStyle w:val="PageNumber"/>
         <w:noProof/>
       </w:rPr>
-      <w:t>20</w:t>
+      <w:t>1</w:t>
     </w:r>
     <w:r>
       <w:rPr>
@@ -16167,7 +16145,7 @@
 </file>
 
 <file path=customXml/itemProps1.xml><?xml version="1.0" encoding="utf-8"?>
-<ds:datastoreItem xmlns:ds="http://schemas.openxmlformats.org/officeDocument/2006/customXml" ds:itemID="{F7F57843-3CC6-6949-BD0B-29E48FF406E5}">
+<ds:datastoreItem xmlns:ds="http://schemas.openxmlformats.org/officeDocument/2006/customXml" ds:itemID="{CB2316E0-7DF9-1747-9C3B-88CC8DD47054}">
   <ds:schemaRefs>
     <ds:schemaRef ds:uri="http://schemas.openxmlformats.org/officeDocument/2006/bibliography"/>
   </ds:schemaRefs>

</xml_diff>